<commit_message>
Removed duplicate cipher entry EXP1024-DHE-DSS-RC4-SHA from page 9
</commit_message>
<xml_diff>
--- a/CVE_2015_4000/docs/CVE-2015-4000-ISR_01.docx
+++ b/CVE_2015_4000/docs/CVE-2015-4000-ISR_01.docx
@@ -313,11 +313,21 @@
       <w:r>
         <w:t xml:space="preserve">Version:  </w:t>
       </w:r>
-      <w:fldSimple w:instr=" DOCPROPERTY &quot;Version&quot;  \* MERGEFORMAT ">
-        <w:r>
-          <w:t>1.00</w:t>
-        </w:r>
-      </w:fldSimple>
+      <w:r>
+        <w:fldChar w:fldCharType="begin"/>
+      </w:r>
+      <w:r>
+        <w:instrText xml:space="preserve"> DOCPROPERTY "Version"  \* MERGEFORMAT </w:instrText>
+      </w:r>
+      <w:r>
+        <w:fldChar w:fldCharType="separate"/>
+      </w:r>
+      <w:r>
+        <w:t>1.00</w:t>
+      </w:r>
+      <w:r>
+        <w:fldChar w:fldCharType="end"/>
+      </w:r>
     </w:p>
     <w:p>
       <w:pPr>
@@ -329,14 +339,24 @@
       <w:r>
         <w:t xml:space="preserve"> </w:t>
       </w:r>
-      <w:fldSimple w:instr=" DOCPROPERTY &quot;Date&quot;  \* MERGEFORMAT ">
-        <w:r>
-          <w:t>Sep 03</w:t>
-        </w:r>
-        <w:r>
-          <w:t>, 2015</w:t>
-        </w:r>
-      </w:fldSimple>
+      <w:r>
+        <w:fldChar w:fldCharType="begin"/>
+      </w:r>
+      <w:r>
+        <w:instrText xml:space="preserve"> DOCPROPERTY "Date"  \* MERGEFORMAT </w:instrText>
+      </w:r>
+      <w:r>
+        <w:fldChar w:fldCharType="separate"/>
+      </w:r>
+      <w:r>
+        <w:t>Sep 03</w:t>
+      </w:r>
+      <w:r>
+        <w:t>, 2015</w:t>
+      </w:r>
+      <w:r>
+        <w:fldChar w:fldCharType="end"/>
+      </w:r>
     </w:p>
     <w:p>
       <w:pPr>
@@ -353,11 +373,21 @@
       <w:r>
         <w:t xml:space="preserve">Version: </w:t>
       </w:r>
-      <w:fldSimple w:instr=" DOCPROPERTY &quot;Version&quot;  \* MERGEFORMAT ">
-        <w:r>
-          <w:t>1.00</w:t>
-        </w:r>
-      </w:fldSimple>
+      <w:r>
+        <w:fldChar w:fldCharType="begin"/>
+      </w:r>
+      <w:r>
+        <w:instrText xml:space="preserve"> DOCPROPERTY "Version"  \* MERGEFORMAT </w:instrText>
+      </w:r>
+      <w:r>
+        <w:fldChar w:fldCharType="separate"/>
+      </w:r>
+      <w:r>
+        <w:t>1.00</w:t>
+      </w:r>
+      <w:r>
+        <w:fldChar w:fldCharType="end"/>
+      </w:r>
     </w:p>
     <w:p/>
     <w:p>
@@ -1467,8 +1497,6 @@
       <w:bookmarkEnd w:id="4"/>
       <w:bookmarkEnd w:id="5"/>
     </w:p>
-    <w:bookmarkStart w:id="6" w:name="_GoBack"/>
-    <w:bookmarkEnd w:id="6"/>
     <w:p>
       <w:pPr>
         <w:pStyle w:val="TOC1"/>
@@ -2892,27 +2920,27 @@
       <w:pPr>
         <w:pStyle w:val="Heading1"/>
       </w:pPr>
+      <w:bookmarkStart w:id="6" w:name="_Toc429155251"/>
       <w:bookmarkStart w:id="7" w:name="_Ref15293306"/>
-      <w:bookmarkStart w:id="8" w:name="_Toc429155251"/>
       <w:r>
         <w:lastRenderedPageBreak/>
         <w:t>Overview</w:t>
       </w:r>
-      <w:bookmarkEnd w:id="8"/>
+      <w:bookmarkEnd w:id="6"/>
     </w:p>
     <w:p>
       <w:pPr>
         <w:pStyle w:val="Heading2"/>
       </w:pPr>
-      <w:bookmarkStart w:id="9" w:name="_Toc201374546"/>
-      <w:bookmarkStart w:id="10" w:name="_Toc278873078"/>
-      <w:bookmarkStart w:id="11" w:name="_Toc429155252"/>
+      <w:bookmarkStart w:id="8" w:name="_Toc201374546"/>
+      <w:bookmarkStart w:id="9" w:name="_Toc278873078"/>
+      <w:bookmarkStart w:id="10" w:name="_Toc429155252"/>
       <w:r>
         <w:t>Purpose and Scope</w:t>
       </w:r>
+      <w:bookmarkEnd w:id="8"/>
       <w:bookmarkEnd w:id="9"/>
       <w:bookmarkEnd w:id="10"/>
-      <w:bookmarkEnd w:id="11"/>
     </w:p>
     <w:p>
       <w:pPr>
@@ -3036,12 +3064,12 @@
           <w:tab w:val="left" w:pos="360"/>
         </w:tabs>
       </w:pPr>
-      <w:bookmarkStart w:id="12" w:name="_Toc429155253"/>
+      <w:bookmarkStart w:id="11" w:name="_Toc429155253"/>
       <w:r>
         <w:t>Applicable Documents</w:t>
       </w:r>
       <w:bookmarkEnd w:id="7"/>
-      <w:bookmarkEnd w:id="12"/>
+      <w:bookmarkEnd w:id="11"/>
     </w:p>
     <w:p>
       <w:pPr>
@@ -3272,13 +3300,7 @@
               <w:rPr>
                 <w:iCs/>
               </w:rPr>
-              <w:t>CVE-2015-4000_Test_Report1</w:t>
-            </w:r>
-            <w:r>
-              <w:rPr>
-                <w:iCs/>
-              </w:rPr>
-              <w:t>2</w:t>
+              <w:t>CVE-2015-4000_Test_Report12</w:t>
             </w:r>
           </w:p>
         </w:tc>
@@ -3339,15 +3361,15 @@
       <w:pPr>
         <w:pStyle w:val="Heading2"/>
       </w:pPr>
-      <w:bookmarkStart w:id="13" w:name="_Hlt491058798"/>
-      <w:bookmarkStart w:id="14" w:name="_Hlt491851051"/>
-      <w:bookmarkStart w:id="15" w:name="_Toc429155254"/>
+      <w:bookmarkStart w:id="12" w:name="_Hlt491058798"/>
+      <w:bookmarkStart w:id="13" w:name="_Hlt491851051"/>
+      <w:bookmarkStart w:id="14" w:name="_Toc429155254"/>
+      <w:bookmarkEnd w:id="12"/>
       <w:bookmarkEnd w:id="13"/>
+      <w:r>
+        <w:t>Glossary</w:t>
+      </w:r>
       <w:bookmarkEnd w:id="14"/>
-      <w:r>
-        <w:t>Glossary</w:t>
-      </w:r>
-      <w:bookmarkEnd w:id="15"/>
     </w:p>
     <w:tbl>
       <w:tblPr>
@@ -3638,282 +3660,282 @@
           <w:i w:val="0"/>
         </w:rPr>
       </w:pPr>
-      <w:bookmarkStart w:id="16" w:name="_Toc429155255"/>
+      <w:bookmarkStart w:id="15" w:name="_Toc429155255"/>
       <w:r>
         <w:rPr>
           <w:i w:val="0"/>
         </w:rPr>
         <w:lastRenderedPageBreak/>
         <w:t>Impact analysis and Test Approach</w:t>
+      </w:r>
+      <w:bookmarkEnd w:id="15"/>
+    </w:p>
+    <w:p>
+      <w:pPr>
+        <w:pStyle w:val="Heading2"/>
+        <w:jc w:val="both"/>
+      </w:pPr>
+      <w:bookmarkStart w:id="16" w:name="_Toc429155256"/>
+      <w:bookmarkEnd w:id="0"/>
+      <w:bookmarkEnd w:id="1"/>
+      <w:bookmarkEnd w:id="2"/>
+      <w:r>
+        <w:t>Vulnerability</w:t>
+      </w:r>
+      <w:r>
+        <w:t xml:space="preserve"> Summary</w:t>
       </w:r>
       <w:bookmarkEnd w:id="16"/>
     </w:p>
     <w:p>
       <w:pPr>
+        <w:pStyle w:val="Caption"/>
+        <w:jc w:val="both"/>
+        <w:rPr>
+          <w:rFonts w:ascii="Arial" w:hAnsi="Arial" w:cs="Arial"/>
+          <w:b w:val="0"/>
+          <w:sz w:val="22"/>
+          <w:szCs w:val="22"/>
+        </w:rPr>
+      </w:pPr>
+      <w:r>
+        <w:rPr>
+          <w:rFonts w:ascii="Arial" w:hAnsi="Arial" w:cs="Arial"/>
+          <w:b w:val="0"/>
+          <w:sz w:val="22"/>
+          <w:szCs w:val="22"/>
+        </w:rPr>
+        <w:t>CVE-2015-</w:t>
+      </w:r>
+      <w:r>
+        <w:rPr>
+          <w:rFonts w:ascii="Arial" w:hAnsi="Arial" w:cs="Arial"/>
+          <w:b w:val="0"/>
+          <w:sz w:val="22"/>
+          <w:szCs w:val="22"/>
+        </w:rPr>
+        <w:t>4000</w:t>
+      </w:r>
+      <w:r>
+        <w:rPr>
+          <w:rFonts w:ascii="Arial" w:hAnsi="Arial" w:cs="Arial"/>
+          <w:b w:val="0"/>
+          <w:sz w:val="22"/>
+          <w:szCs w:val="22"/>
+        </w:rPr>
+        <w:t xml:space="preserve"> is </w:t>
+      </w:r>
+      <w:r>
+        <w:rPr>
+          <w:rFonts w:ascii="Arial" w:hAnsi="Arial" w:cs="Arial"/>
+          <w:b w:val="0"/>
+          <w:sz w:val="22"/>
+          <w:szCs w:val="22"/>
+        </w:rPr>
+        <w:t>security</w:t>
+      </w:r>
+      <w:r>
+        <w:rPr>
+          <w:rFonts w:ascii="Arial" w:hAnsi="Arial" w:cs="Arial"/>
+          <w:b w:val="0"/>
+          <w:sz w:val="22"/>
+          <w:szCs w:val="22"/>
+        </w:rPr>
+        <w:t xml:space="preserve"> vulnerability discovered in the </w:t>
+      </w:r>
+      <w:r>
+        <w:rPr>
+          <w:rFonts w:ascii="Arial" w:hAnsi="Arial" w:cs="Arial"/>
+          <w:b w:val="0"/>
+          <w:sz w:val="22"/>
+          <w:szCs w:val="22"/>
+        </w:rPr>
+        <w:t xml:space="preserve">SSL/TLS protocol </w:t>
+      </w:r>
+      <w:r>
+        <w:rPr>
+          <w:rFonts w:ascii="Arial" w:hAnsi="Arial" w:cs="Arial"/>
+          <w:b w:val="0"/>
+          <w:sz w:val="22"/>
+          <w:szCs w:val="22"/>
+        </w:rPr>
+        <w:t xml:space="preserve">in </w:t>
+      </w:r>
+      <w:proofErr w:type="gramStart"/>
+      <w:r>
+        <w:rPr>
+          <w:rFonts w:ascii="Arial" w:hAnsi="Arial" w:cs="Arial"/>
+          <w:b w:val="0"/>
+          <w:sz w:val="22"/>
+          <w:szCs w:val="22"/>
+        </w:rPr>
+        <w:t xml:space="preserve">May </w:t>
+      </w:r>
+      <w:r>
+        <w:rPr>
+          <w:rFonts w:ascii="Arial" w:hAnsi="Arial" w:cs="Arial"/>
+          <w:b w:val="0"/>
+          <w:sz w:val="22"/>
+          <w:szCs w:val="22"/>
+        </w:rPr>
+        <w:t xml:space="preserve"> 2015</w:t>
+      </w:r>
+      <w:proofErr w:type="gramEnd"/>
+      <w:r>
+        <w:rPr>
+          <w:rFonts w:ascii="Arial" w:hAnsi="Arial" w:cs="Arial"/>
+          <w:b w:val="0"/>
+          <w:sz w:val="22"/>
+          <w:szCs w:val="22"/>
+        </w:rPr>
+        <w:t xml:space="preserve"> timeframe. </w:t>
+      </w:r>
+    </w:p>
+    <w:p>
+      <w:pPr>
+        <w:pStyle w:val="Caption"/>
+        <w:jc w:val="both"/>
+        <w:rPr>
+          <w:rFonts w:ascii="Arial" w:hAnsi="Arial" w:cs="Arial"/>
+          <w:b w:val="0"/>
+          <w:sz w:val="22"/>
+          <w:szCs w:val="22"/>
+        </w:rPr>
+      </w:pPr>
+      <w:r>
+        <w:rPr>
+          <w:rFonts w:ascii="Arial" w:hAnsi="Arial" w:cs="Arial"/>
+          <w:b w:val="0"/>
+          <w:sz w:val="22"/>
+          <w:szCs w:val="22"/>
+        </w:rPr>
+        <w:t>CVE-2015-</w:t>
+      </w:r>
+      <w:r>
+        <w:rPr>
+          <w:rFonts w:ascii="Arial" w:hAnsi="Arial" w:cs="Arial"/>
+          <w:b w:val="0"/>
+          <w:sz w:val="22"/>
+          <w:szCs w:val="22"/>
+        </w:rPr>
+        <w:t>4000</w:t>
+      </w:r>
+      <w:r>
+        <w:rPr>
+          <w:rFonts w:ascii="Arial" w:hAnsi="Arial" w:cs="Arial"/>
+          <w:b w:val="0"/>
+          <w:sz w:val="22"/>
+          <w:szCs w:val="22"/>
+        </w:rPr>
+        <w:t xml:space="preserve"> uncovers the security threat that </w:t>
+      </w:r>
+      <w:r>
+        <w:rPr>
+          <w:rFonts w:ascii="Arial" w:hAnsi="Arial" w:cs="Arial"/>
+          <w:b w:val="0"/>
+          <w:sz w:val="22"/>
+          <w:szCs w:val="22"/>
+        </w:rPr>
+        <w:t xml:space="preserve">when a DHE_EXPORT ciphersuite is enabled on a server but not on a client, does not properly convey a DHE_EXPORT choice, which allows man-in-the-middle attackers to conduct cipher-downgrade attacks by rewriting a </w:t>
+      </w:r>
+      <w:proofErr w:type="spellStart"/>
+      <w:r>
+        <w:rPr>
+          <w:rFonts w:ascii="Arial" w:hAnsi="Arial" w:cs="Arial"/>
+          <w:b w:val="0"/>
+          <w:sz w:val="22"/>
+          <w:szCs w:val="22"/>
+        </w:rPr>
+        <w:t>ClientHello</w:t>
+      </w:r>
+      <w:proofErr w:type="spellEnd"/>
+      <w:r>
+        <w:rPr>
+          <w:rFonts w:ascii="Arial" w:hAnsi="Arial" w:cs="Arial"/>
+          <w:b w:val="0"/>
+          <w:sz w:val="22"/>
+          <w:szCs w:val="22"/>
+        </w:rPr>
+        <w:t xml:space="preserve"> with DHE replaced by DHE_EXPORT and then rewriting a </w:t>
+      </w:r>
+      <w:proofErr w:type="spellStart"/>
+      <w:r>
+        <w:rPr>
+          <w:rFonts w:ascii="Arial" w:hAnsi="Arial" w:cs="Arial"/>
+          <w:b w:val="0"/>
+          <w:sz w:val="22"/>
+          <w:szCs w:val="22"/>
+        </w:rPr>
+        <w:t>ServerHello</w:t>
+      </w:r>
+      <w:proofErr w:type="spellEnd"/>
+      <w:r>
+        <w:rPr>
+          <w:rFonts w:ascii="Arial" w:hAnsi="Arial" w:cs="Arial"/>
+          <w:b w:val="0"/>
+          <w:sz w:val="22"/>
+          <w:szCs w:val="22"/>
+        </w:rPr>
+        <w:t xml:space="preserve"> with DHE_EXPORT replaced by DHE, aka the "Logjam" issue.</w:t>
+      </w:r>
+    </w:p>
+    <w:p>
+      <w:pPr>
+        <w:pStyle w:val="Caption"/>
+        <w:spacing w:after="0"/>
+        <w:jc w:val="both"/>
+        <w:rPr>
+          <w:rFonts w:ascii="Arial" w:hAnsi="Arial" w:cs="Arial"/>
+          <w:b w:val="0"/>
+          <w:sz w:val="22"/>
+          <w:szCs w:val="22"/>
+        </w:rPr>
+      </w:pPr>
+      <w:r>
+        <w:rPr>
+          <w:rFonts w:ascii="Arial" w:hAnsi="Arial" w:cs="Arial"/>
+          <w:b w:val="0"/>
+          <w:sz w:val="22"/>
+          <w:szCs w:val="22"/>
+        </w:rPr>
+        <w:t>Details of the vulnerability are described in following section.</w:t>
+      </w:r>
+    </w:p>
+    <w:p>
+      <w:pPr>
         <w:pStyle w:val="Heading2"/>
         <w:jc w:val="both"/>
       </w:pPr>
-      <w:bookmarkStart w:id="17" w:name="_Toc429155256"/>
-      <w:bookmarkEnd w:id="0"/>
-      <w:bookmarkEnd w:id="1"/>
-      <w:bookmarkEnd w:id="2"/>
-      <w:r>
-        <w:t>Vulnerability</w:t>
-      </w:r>
-      <w:r>
-        <w:t xml:space="preserve"> Summary</w:t>
+      <w:bookmarkStart w:id="17" w:name="_Toc429155257"/>
+      <w:r>
+        <w:t>Details o</w:t>
+      </w:r>
+      <w:r>
+        <w:t>f Vulnera</w:t>
+      </w:r>
+      <w:r>
+        <w:t>b</w:t>
+      </w:r>
+      <w:r>
+        <w:t xml:space="preserve">ility &amp; Method </w:t>
+      </w:r>
+      <w:r>
+        <w:t>o</w:t>
+      </w:r>
+      <w:r>
+        <w:t>f Exploit</w:t>
       </w:r>
       <w:bookmarkEnd w:id="17"/>
     </w:p>
     <w:p>
       <w:pPr>
-        <w:pStyle w:val="Caption"/>
-        <w:jc w:val="both"/>
-        <w:rPr>
-          <w:rFonts w:ascii="Arial" w:hAnsi="Arial" w:cs="Arial"/>
-          <w:b w:val="0"/>
-          <w:sz w:val="22"/>
-          <w:szCs w:val="22"/>
-        </w:rPr>
-      </w:pPr>
-      <w:r>
-        <w:rPr>
-          <w:rFonts w:ascii="Arial" w:hAnsi="Arial" w:cs="Arial"/>
-          <w:b w:val="0"/>
-          <w:sz w:val="22"/>
-          <w:szCs w:val="22"/>
-        </w:rPr>
-        <w:t>CVE-2015-</w:t>
-      </w:r>
-      <w:r>
-        <w:rPr>
-          <w:rFonts w:ascii="Arial" w:hAnsi="Arial" w:cs="Arial"/>
-          <w:b w:val="0"/>
-          <w:sz w:val="22"/>
-          <w:szCs w:val="22"/>
-        </w:rPr>
-        <w:t>4000</w:t>
-      </w:r>
-      <w:r>
-        <w:rPr>
-          <w:rFonts w:ascii="Arial" w:hAnsi="Arial" w:cs="Arial"/>
-          <w:b w:val="0"/>
-          <w:sz w:val="22"/>
-          <w:szCs w:val="22"/>
-        </w:rPr>
-        <w:t xml:space="preserve"> is </w:t>
-      </w:r>
-      <w:r>
-        <w:rPr>
-          <w:rFonts w:ascii="Arial" w:hAnsi="Arial" w:cs="Arial"/>
-          <w:b w:val="0"/>
-          <w:sz w:val="22"/>
-          <w:szCs w:val="22"/>
-        </w:rPr>
-        <w:t>security</w:t>
-      </w:r>
-      <w:r>
-        <w:rPr>
-          <w:rFonts w:ascii="Arial" w:hAnsi="Arial" w:cs="Arial"/>
-          <w:b w:val="0"/>
-          <w:sz w:val="22"/>
-          <w:szCs w:val="22"/>
-        </w:rPr>
-        <w:t xml:space="preserve"> vulnerability discovered in the </w:t>
-      </w:r>
-      <w:r>
-        <w:rPr>
-          <w:rFonts w:ascii="Arial" w:hAnsi="Arial" w:cs="Arial"/>
-          <w:b w:val="0"/>
-          <w:sz w:val="22"/>
-          <w:szCs w:val="22"/>
-        </w:rPr>
-        <w:t xml:space="preserve">SSL/TLS protocol </w:t>
-      </w:r>
-      <w:r>
-        <w:rPr>
-          <w:rFonts w:ascii="Arial" w:hAnsi="Arial" w:cs="Arial"/>
-          <w:b w:val="0"/>
-          <w:sz w:val="22"/>
-          <w:szCs w:val="22"/>
-        </w:rPr>
-        <w:t xml:space="preserve">in </w:t>
-      </w:r>
-      <w:proofErr w:type="gramStart"/>
-      <w:r>
-        <w:rPr>
-          <w:rFonts w:ascii="Arial" w:hAnsi="Arial" w:cs="Arial"/>
-          <w:b w:val="0"/>
-          <w:sz w:val="22"/>
-          <w:szCs w:val="22"/>
-        </w:rPr>
-        <w:t xml:space="preserve">May </w:t>
-      </w:r>
-      <w:r>
-        <w:rPr>
-          <w:rFonts w:ascii="Arial" w:hAnsi="Arial" w:cs="Arial"/>
-          <w:b w:val="0"/>
-          <w:sz w:val="22"/>
-          <w:szCs w:val="22"/>
-        </w:rPr>
-        <w:t xml:space="preserve"> 2015</w:t>
-      </w:r>
-      <w:proofErr w:type="gramEnd"/>
-      <w:r>
-        <w:rPr>
-          <w:rFonts w:ascii="Arial" w:hAnsi="Arial" w:cs="Arial"/>
-          <w:b w:val="0"/>
-          <w:sz w:val="22"/>
-          <w:szCs w:val="22"/>
-        </w:rPr>
-        <w:t xml:space="preserve"> timeframe. </w:t>
-      </w:r>
-    </w:p>
-    <w:p>
-      <w:pPr>
-        <w:pStyle w:val="Caption"/>
-        <w:jc w:val="both"/>
-        <w:rPr>
-          <w:rFonts w:ascii="Arial" w:hAnsi="Arial" w:cs="Arial"/>
-          <w:b w:val="0"/>
-          <w:sz w:val="22"/>
-          <w:szCs w:val="22"/>
-        </w:rPr>
-      </w:pPr>
-      <w:r>
-        <w:rPr>
-          <w:rFonts w:ascii="Arial" w:hAnsi="Arial" w:cs="Arial"/>
-          <w:b w:val="0"/>
-          <w:sz w:val="22"/>
-          <w:szCs w:val="22"/>
-        </w:rPr>
-        <w:t>CVE-2015-</w:t>
-      </w:r>
-      <w:r>
-        <w:rPr>
-          <w:rFonts w:ascii="Arial" w:hAnsi="Arial" w:cs="Arial"/>
-          <w:b w:val="0"/>
-          <w:sz w:val="22"/>
-          <w:szCs w:val="22"/>
-        </w:rPr>
-        <w:t>4000</w:t>
-      </w:r>
-      <w:r>
-        <w:rPr>
-          <w:rFonts w:ascii="Arial" w:hAnsi="Arial" w:cs="Arial"/>
-          <w:b w:val="0"/>
-          <w:sz w:val="22"/>
-          <w:szCs w:val="22"/>
-        </w:rPr>
-        <w:t xml:space="preserve"> uncovers the security threat that </w:t>
-      </w:r>
-      <w:r>
-        <w:rPr>
-          <w:rFonts w:ascii="Arial" w:hAnsi="Arial" w:cs="Arial"/>
-          <w:b w:val="0"/>
-          <w:sz w:val="22"/>
-          <w:szCs w:val="22"/>
-        </w:rPr>
-        <w:t xml:space="preserve">when a DHE_EXPORT ciphersuite is enabled on a server but not on a client, does not properly convey a DHE_EXPORT choice, which allows man-in-the-middle attackers to conduct cipher-downgrade attacks by rewriting a </w:t>
-      </w:r>
-      <w:proofErr w:type="spellStart"/>
-      <w:r>
-        <w:rPr>
-          <w:rFonts w:ascii="Arial" w:hAnsi="Arial" w:cs="Arial"/>
-          <w:b w:val="0"/>
-          <w:sz w:val="22"/>
-          <w:szCs w:val="22"/>
-        </w:rPr>
-        <w:t>ClientHello</w:t>
-      </w:r>
-      <w:proofErr w:type="spellEnd"/>
-      <w:r>
-        <w:rPr>
-          <w:rFonts w:ascii="Arial" w:hAnsi="Arial" w:cs="Arial"/>
-          <w:b w:val="0"/>
-          <w:sz w:val="22"/>
-          <w:szCs w:val="22"/>
-        </w:rPr>
-        <w:t xml:space="preserve"> with DHE replaced by DHE_EXPORT and then rewriting a </w:t>
-      </w:r>
-      <w:proofErr w:type="spellStart"/>
-      <w:r>
-        <w:rPr>
-          <w:rFonts w:ascii="Arial" w:hAnsi="Arial" w:cs="Arial"/>
-          <w:b w:val="0"/>
-          <w:sz w:val="22"/>
-          <w:szCs w:val="22"/>
-        </w:rPr>
-        <w:t>ServerHello</w:t>
-      </w:r>
-      <w:proofErr w:type="spellEnd"/>
-      <w:r>
-        <w:rPr>
-          <w:rFonts w:ascii="Arial" w:hAnsi="Arial" w:cs="Arial"/>
-          <w:b w:val="0"/>
-          <w:sz w:val="22"/>
-          <w:szCs w:val="22"/>
-        </w:rPr>
-        <w:t xml:space="preserve"> with DHE_EXPORT replaced by DHE, aka the "Logjam" issue.</w:t>
-      </w:r>
-    </w:p>
-    <w:p>
-      <w:pPr>
-        <w:pStyle w:val="Caption"/>
-        <w:spacing w:after="0"/>
-        <w:jc w:val="both"/>
-        <w:rPr>
-          <w:rFonts w:ascii="Arial" w:hAnsi="Arial" w:cs="Arial"/>
-          <w:b w:val="0"/>
-          <w:sz w:val="22"/>
-          <w:szCs w:val="22"/>
-        </w:rPr>
-      </w:pPr>
-      <w:r>
-        <w:rPr>
-          <w:rFonts w:ascii="Arial" w:hAnsi="Arial" w:cs="Arial"/>
-          <w:b w:val="0"/>
-          <w:sz w:val="22"/>
-          <w:szCs w:val="22"/>
-        </w:rPr>
-        <w:t>Details of the vulnerability are described in following section.</w:t>
-      </w:r>
-    </w:p>
-    <w:p>
-      <w:pPr>
-        <w:pStyle w:val="Heading2"/>
-        <w:jc w:val="both"/>
-      </w:pPr>
-      <w:bookmarkStart w:id="18" w:name="_Toc429155257"/>
-      <w:r>
-        <w:t>Details o</w:t>
-      </w:r>
-      <w:r>
-        <w:t>f Vulnera</w:t>
-      </w:r>
-      <w:r>
-        <w:t>b</w:t>
-      </w:r>
-      <w:r>
-        <w:t xml:space="preserve">ility &amp; Method </w:t>
-      </w:r>
-      <w:r>
-        <w:t>o</w:t>
-      </w:r>
-      <w:r>
-        <w:t>f Exploit</w:t>
+        <w:pStyle w:val="Heading3"/>
+      </w:pPr>
+      <w:bookmarkStart w:id="18" w:name="_Toc429155258"/>
+      <w:r>
+        <w:t>Background</w:t>
       </w:r>
       <w:bookmarkEnd w:id="18"/>
-    </w:p>
-    <w:p>
-      <w:pPr>
-        <w:pStyle w:val="Heading3"/>
-      </w:pPr>
-      <w:bookmarkStart w:id="19" w:name="_Toc429155258"/>
-      <w:r>
-        <w:t>Background</w:t>
-      </w:r>
-      <w:bookmarkEnd w:id="19"/>
     </w:p>
     <w:p>
       <w:pPr>
@@ -4220,11 +4242,11 @@
       <w:pPr>
         <w:pStyle w:val="Heading3"/>
       </w:pPr>
-      <w:bookmarkStart w:id="20" w:name="_Toc429155259"/>
+      <w:bookmarkStart w:id="19" w:name="_Toc429155259"/>
       <w:r>
         <w:t>Method of Exploit</w:t>
       </w:r>
-      <w:bookmarkEnd w:id="20"/>
+      <w:bookmarkEnd w:id="19"/>
     </w:p>
     <w:p>
       <w:pPr>
@@ -4628,11 +4650,11 @@
         <w:pStyle w:val="Heading2"/>
         <w:jc w:val="both"/>
       </w:pPr>
-      <w:bookmarkStart w:id="21" w:name="_Toc429155260"/>
+      <w:bookmarkStart w:id="20" w:name="_Toc429155260"/>
       <w:r>
         <w:t>CVE-2015-4000 fix (Protection from Logjam)</w:t>
       </w:r>
-      <w:bookmarkEnd w:id="21"/>
+      <w:bookmarkEnd w:id="20"/>
     </w:p>
     <w:p>
       <w:pPr>
@@ -5018,7 +5040,7 @@
         <w:pStyle w:val="Heading2"/>
         <w:jc w:val="both"/>
       </w:pPr>
-      <w:bookmarkStart w:id="22" w:name="_Toc429155261"/>
+      <w:bookmarkStart w:id="21" w:name="_Toc429155261"/>
       <w:r>
         <w:t>I</w:t>
       </w:r>
@@ -5037,20 +5059,20 @@
       <w:r>
         <w:t>SL</w:t>
       </w:r>
-      <w:bookmarkEnd w:id="22"/>
+      <w:bookmarkEnd w:id="21"/>
     </w:p>
     <w:p>
       <w:pPr>
         <w:pStyle w:val="Heading3"/>
       </w:pPr>
-      <w:bookmarkStart w:id="23" w:name="_Toc429155262"/>
+      <w:bookmarkStart w:id="22" w:name="_Toc429155262"/>
       <w:r>
         <w:t xml:space="preserve">OpenSSL </w:t>
       </w:r>
       <w:r>
         <w:t>1.0.2b/1.0.1n</w:t>
       </w:r>
-      <w:bookmarkEnd w:id="23"/>
+      <w:bookmarkEnd w:id="22"/>
     </w:p>
     <w:p>
       <w:pPr>
@@ -6992,14 +7014,14 @@
       <w:pPr>
         <w:pStyle w:val="Heading3"/>
       </w:pPr>
-      <w:bookmarkStart w:id="24" w:name="_Toc429155263"/>
+      <w:bookmarkStart w:id="23" w:name="_Toc429155263"/>
       <w:r>
         <w:t>Wind River – SSL</w:t>
       </w:r>
       <w:r>
         <w:t xml:space="preserve"> - Changes</w:t>
       </w:r>
-      <w:bookmarkEnd w:id="24"/>
+      <w:bookmarkEnd w:id="23"/>
     </w:p>
     <w:p>
       <w:pPr>
@@ -7537,26 +7559,6 @@
           <w:sz w:val="20"/>
         </w:rPr>
         <w:t>EXP1024-DHE-DSS-DES-CBC-SHA</w:t>
-      </w:r>
-    </w:p>
-    <w:p>
-      <w:pPr>
-        <w:pStyle w:val="ListParagraph"/>
-        <w:numPr>
-          <w:ilvl w:val="0"/>
-          <w:numId w:val="32"/>
-        </w:numPr>
-        <w:rPr>
-          <w:rFonts w:ascii="Consolas" w:hAnsi="Consolas" w:cs="Consolas"/>
-          <w:sz w:val="20"/>
-        </w:rPr>
-      </w:pPr>
-      <w:r>
-        <w:rPr>
-          <w:rFonts w:ascii="Consolas" w:hAnsi="Consolas" w:cs="Consolas"/>
-          <w:sz w:val="20"/>
-        </w:rPr>
-        <w:t>EXP1024-DHE-DSS-RC4-SHA</w:t>
       </w:r>
     </w:p>
     <w:p>
@@ -7594,6 +7596,8 @@
           <w:szCs w:val="22"/>
         </w:rPr>
       </w:pPr>
+      <w:bookmarkStart w:id="24" w:name="_GoBack"/>
+      <w:bookmarkEnd w:id="24"/>
       <w:r>
         <w:rPr>
           <w:rFonts w:ascii="Arial" w:hAnsi="Arial" w:cs="Arial"/>
@@ -13285,14 +13289,7 @@
                 <w:rFonts w:asciiTheme="majorHAnsi" w:hAnsiTheme="majorHAnsi" w:cstheme="majorHAnsi"/>
                 <w:sz w:val="20"/>
               </w:rPr>
-              <w:t xml:space="preserve">Handshake </w:t>
-            </w:r>
-            <w:r>
-              <w:rPr>
-                <w:rFonts w:asciiTheme="majorHAnsi" w:hAnsiTheme="majorHAnsi" w:cstheme="majorHAnsi"/>
-                <w:sz w:val="20"/>
-              </w:rPr>
-              <w:t>FAIL</w:t>
+              <w:t>Handshake FAIL</w:t>
             </w:r>
           </w:p>
         </w:tc>
@@ -13453,14 +13450,7 @@
                 <w:rFonts w:asciiTheme="majorHAnsi" w:hAnsiTheme="majorHAnsi" w:cstheme="majorHAnsi"/>
                 <w:sz w:val="20"/>
               </w:rPr>
-              <w:t xml:space="preserve">Handshake </w:t>
-            </w:r>
-            <w:r>
-              <w:rPr>
-                <w:rFonts w:asciiTheme="majorHAnsi" w:hAnsiTheme="majorHAnsi" w:cstheme="majorHAnsi"/>
-                <w:sz w:val="20"/>
-              </w:rPr>
-              <w:t>FAIL</w:t>
+              <w:t>Handshake FAIL</w:t>
             </w:r>
           </w:p>
         </w:tc>
@@ -13621,14 +13611,7 @@
                 <w:rFonts w:asciiTheme="majorHAnsi" w:hAnsiTheme="majorHAnsi" w:cstheme="majorHAnsi"/>
                 <w:sz w:val="20"/>
               </w:rPr>
-              <w:t xml:space="preserve">Handshake </w:t>
-            </w:r>
-            <w:r>
-              <w:rPr>
-                <w:rFonts w:asciiTheme="majorHAnsi" w:hAnsiTheme="majorHAnsi" w:cstheme="majorHAnsi"/>
-                <w:sz w:val="20"/>
-              </w:rPr>
-              <w:t>SUCCESS</w:t>
+              <w:t>Handshake SUCCESS</w:t>
             </w:r>
           </w:p>
         </w:tc>
@@ -14468,7 +14451,7 @@
         <w:bCs w:val="0"/>
         <w:noProof/>
       </w:rPr>
-      <w:t>iv</w:t>
+      <w:t>9</w:t>
     </w:r>
     <w:r>
       <w:rPr>
@@ -14537,11 +14520,21 @@
       </w:rPr>
       <w:tab/>
     </w:r>
-    <w:fldSimple w:instr=" DOCPROPERTY &quot;Date&quot;  \* MERGEFORMAT ">
-      <w:r>
-        <w:t>Sep 03, 2015</w:t>
-      </w:r>
-    </w:fldSimple>
+    <w:r>
+      <w:fldChar w:fldCharType="begin"/>
+    </w:r>
+    <w:r>
+      <w:instrText xml:space="preserve"> DOCPROPERTY "Date"  \* MERGEFORMAT </w:instrText>
+    </w:r>
+    <w:r>
+      <w:fldChar w:fldCharType="separate"/>
+    </w:r>
+    <w:r>
+      <w:t>Sep 03, 2015</w:t>
+    </w:r>
+    <w:r>
+      <w:fldChar w:fldCharType="end"/>
+    </w:r>
   </w:p>
   <w:p>
     <w:pPr>
@@ -14798,14 +14791,27 @@
     <w:r>
       <w:tab/>
     </w:r>
-    <w:fldSimple w:instr=" STYLEREF &quot;Heading 1&quot; \* MERGEFORMAT ">
-      <w:r>
-        <w:rPr>
-          <w:noProof/>
-        </w:rPr>
-        <w:t>Impact analysis and Test Approach</w:t>
-      </w:r>
-    </w:fldSimple>
+    <w:r>
+      <w:fldChar w:fldCharType="begin"/>
+    </w:r>
+    <w:r>
+      <w:instrText xml:space="preserve"> STYLEREF "Heading 1" \* MERGEFORMAT </w:instrText>
+    </w:r>
+    <w:r>
+      <w:fldChar w:fldCharType="separate"/>
+    </w:r>
+    <w:r>
+      <w:rPr>
+        <w:noProof/>
+      </w:rPr>
+      <w:t>Impact analysis and Test Approach</w:t>
+    </w:r>
+    <w:r>
+      <w:rPr>
+        <w:noProof/>
+      </w:rPr>
+      <w:fldChar w:fldCharType="end"/>
+    </w:r>
   </w:p>
 </w:hdr>
 </file>
@@ -22429,7 +22435,7 @@
 </file>
 
 <file path=customXml/itemProps1.xml><?xml version="1.0" encoding="utf-8"?>
-<ds:datastoreItem xmlns:ds="http://schemas.openxmlformats.org/officeDocument/2006/customXml" ds:itemID="{5D5083DB-4797-4472-BF7C-D21E1BD820CF}">
+<ds:datastoreItem xmlns:ds="http://schemas.openxmlformats.org/officeDocument/2006/customXml" ds:itemID="{063A81B5-BEF1-41C7-8DB7-C57084095052}">
   <ds:schemaRefs>
     <ds:schemaRef ds:uri="http://schemas.openxmlformats.org/officeDocument/2006/bibliography"/>
   </ds:schemaRefs>

</xml_diff>